<commit_message>
Intro to GitHub's Issue Tracker and Wiki
Screen shots and a brief walk through of how to use them.
</commit_message>
<xml_diff>
--- a/ProjectCoordination/Tracking  Issues and Exchanging Information in GitHub.docx
+++ b/ProjectCoordination/Tracking  Issues and Exchanging Information in GitHub.docx
@@ -124,7 +124,13 @@
     <w:p/>
     <w:p>
       <w:r>
-        <w:t xml:space="preserve">First we will look at an image tracker.  As a group we will agree upon where we want to be in 2 week increments.  Assignments will be added to the Issue tracker with a “task” label, and a milestone of 2 weeks.  </w:t>
+        <w:t>First we will look at an i</w:t>
+      </w:r>
+      <w:r>
+        <w:t>ssue</w:t>
+      </w:r>
+      <w:r>
+        <w:t xml:space="preserve"> tracker.  As a group we will agree upon where we want to be in 2 week increments.  Assignments will be added to the Issue tracker with a “task” label, and a milestone of 2 weeks.  </w:t>
       </w:r>
     </w:p>
     <w:p>
@@ -548,13 +554,13 @@
         <w:t>You can add comments to any page.</w:t>
       </w:r>
       <w:r>
-        <w:t xml:space="preserve">  If you get a questions 2 times, considering answering the 2</w:t>
-      </w:r>
-      <w:r>
-        <w:rPr>
-          <w:vertAlign w:val="superscript"/>
-        </w:rPr>
-        <w:t>nd</w:t>
+        <w:t xml:space="preserve">  If you get a question two</w:t>
+      </w:r>
+      <w:r>
+        <w:t xml:space="preserve"> times, considering answering the </w:t>
+      </w:r>
+      <w:r>
+        <w:t>second</w:t>
       </w:r>
       <w:r>
         <w:t xml:space="preserve"> time via a Wiki page.  It will be much more efficient if everyone on the team can keep up with changing information by just knowing where the current version is in the Wiki.</w:t>
@@ -785,6 +791,7 @@
   <w:style w:type="character" w:default="1" w:styleId="DefaultParagraphFont">
     <w:name w:val="Default Paragraph Font"/>
     <w:uiPriority w:val="1"/>
+    <w:semiHidden/>
     <w:unhideWhenUsed/>
   </w:style>
   <w:style w:type="table" w:default="1" w:styleId="TableNormal">

</xml_diff>